<commit_message>
Added additional notes and checklist items
</commit_message>
<xml_diff>
--- a/Hardware Design Checklist.docx
+++ b/Hardware Design Checklist.docx
@@ -1283,8 +1283,6 @@
         </w:rPr>
         <w:t>A (11”x8.5”) or B (17”x11”)</w:t>
       </w:r>
-      <w:bookmarkStart w:id="2" w:name="_GoBack"/>
-      <w:bookmarkEnd w:id="2"/>
     </w:p>
     <w:p>
       <w:pPr>
@@ -1530,7 +1528,7 @@
           <w:rFonts w:ascii="Lucida Sans Unicode" w:hAnsi="Lucida Sans Unicode" w:cs="Lucida Sans Unicode"/>
         </w:rPr>
       </w:pPr>
-      <w:bookmarkStart w:id="3" w:name="_Toc333437039"/>
+      <w:bookmarkStart w:id="2" w:name="_Toc333437039"/>
       <w:r>
         <w:rPr>
           <w:rFonts w:ascii="Lucida Sans Unicode" w:hAnsi="Lucida Sans Unicode" w:cs="Lucida Sans Unicode"/>
@@ -1538,7 +1536,7 @@
         <w:lastRenderedPageBreak/>
         <w:t>Schematic Design - Drawing</w:t>
       </w:r>
-      <w:bookmarkEnd w:id="3"/>
+      <w:bookmarkEnd w:id="2"/>
     </w:p>
     <w:p>
       <w:pPr>
@@ -2338,6 +2336,12 @@
         </w:rPr>
         <w:t>, and pull-ups/pull-downs are used</w:t>
       </w:r>
+      <w:r>
+        <w:rPr>
+          <w:rFonts w:ascii="Lucida Sans Unicode" w:hAnsi="Lucida Sans Unicode" w:cs="Lucida Sans Unicode"/>
+        </w:rPr>
+        <w:t>. As noted later, using spare IO for at least one switch and one indicator light is highly recommended.</w:t>
+      </w:r>
     </w:p>
     <w:p>
       <w:pPr>
@@ -2591,7 +2595,7 @@
           <w:rFonts w:ascii="Lucida Sans Unicode" w:hAnsi="Lucida Sans Unicode" w:cs="Lucida Sans Unicode"/>
         </w:rPr>
       </w:pPr>
-      <w:bookmarkStart w:id="4" w:name="_Toc333437040"/>
+      <w:bookmarkStart w:id="3" w:name="_Toc333437040"/>
       <w:r>
         <w:rPr>
           <w:rFonts w:ascii="Lucida Sans Unicode" w:hAnsi="Lucida Sans Unicode" w:cs="Lucida Sans Unicode"/>
@@ -2599,23 +2603,97 @@
         <w:lastRenderedPageBreak/>
         <w:t>Schematic Component Design</w:t>
       </w:r>
-      <w:bookmarkEnd w:id="4"/>
-    </w:p>
-    <w:p>
-      <w:pPr>
-        <w:spacing w:after="0" w:line="240" w:lineRule="auto"/>
-        <w:rPr>
-          <w:rFonts w:ascii="Lucida Sans Unicode" w:hAnsi="Lucida Sans Unicode" w:cs="Lucida Sans Unicode"/>
-        </w:rPr>
-      </w:pPr>
-      <w:proofErr w:type="gramStart"/>
-      <w:r>
-        <w:rPr>
-          <w:rFonts w:ascii="Lucida Sans Unicode" w:hAnsi="Lucida Sans Unicode" w:cs="Lucida Sans Unicode"/>
-        </w:rPr>
-        <w:t>Content pending.</w:t>
-      </w:r>
-      <w:proofErr w:type="gramEnd"/>
+      <w:bookmarkEnd w:id="3"/>
+    </w:p>
+    <w:p>
+      <w:pPr>
+        <w:spacing w:after="0" w:line="240" w:lineRule="auto"/>
+        <w:rPr>
+          <w:rFonts w:ascii="Lucida Sans Unicode" w:hAnsi="Lucida Sans Unicode" w:cs="Lucida Sans Unicode"/>
+        </w:rPr>
+      </w:pPr>
+    </w:p>
+    <w:p>
+      <w:pPr>
+        <w:pStyle w:val="ListParagraph"/>
+        <w:numPr>
+          <w:ilvl w:val="0"/>
+          <w:numId w:val="7"/>
+        </w:numPr>
+        <w:spacing w:after="0" w:line="240" w:lineRule="auto"/>
+        <w:rPr>
+          <w:rFonts w:ascii="Lucida Sans Unicode" w:hAnsi="Lucida Sans Unicode" w:cs="Lucida Sans Unicode"/>
+        </w:rPr>
+      </w:pPr>
+      <w:r>
+        <w:rPr>
+          <w:rFonts w:ascii="Lucida Sans Unicode" w:hAnsi="Lucida Sans Unicode" w:cs="Lucida Sans Unicode"/>
+        </w:rPr>
+        <w:t>When designing microcontroller applications, it’s a good idea to use spare IO lines to include at least one button and one indicator light.</w:t>
+      </w:r>
+      <w:r>
+        <w:rPr>
+          <w:rFonts w:ascii="Lucida Sans Unicode" w:hAnsi="Lucida Sans Unicode" w:cs="Lucida Sans Unicode"/>
+        </w:rPr>
+        <w:t xml:space="preserve"> This way you can test that the microcontroller is addressable, and can respond to inputs and provide output.</w:t>
+      </w:r>
+      <w:r>
+        <w:rPr>
+          <w:rFonts w:ascii="Lucida Sans Unicode" w:hAnsi="Lucida Sans Unicode" w:cs="Lucida Sans Unicode"/>
+        </w:rPr>
+        <w:t xml:space="preserve"> The switch and indicator can then be used for other applications if needed.</w:t>
+      </w:r>
+    </w:p>
+    <w:p>
+      <w:pPr>
+        <w:pStyle w:val="ListParagraph"/>
+        <w:numPr>
+          <w:ilvl w:val="0"/>
+          <w:numId w:val="7"/>
+        </w:numPr>
+        <w:spacing w:after="0" w:line="240" w:lineRule="auto"/>
+        <w:rPr>
+          <w:rFonts w:ascii="Lucida Sans Unicode" w:hAnsi="Lucida Sans Unicode" w:cs="Lucida Sans Unicode"/>
+        </w:rPr>
+      </w:pPr>
+      <w:r>
+        <w:rPr>
+          <w:rFonts w:ascii="Lucida Sans Unicode" w:hAnsi="Lucida Sans Unicode" w:cs="Lucida Sans Unicode"/>
+        </w:rPr>
+        <w:t>Include a power-on indicator light</w:t>
+      </w:r>
+    </w:p>
+    <w:p>
+      <w:pPr>
+        <w:pStyle w:val="ListParagraph"/>
+        <w:numPr>
+          <w:ilvl w:val="0"/>
+          <w:numId w:val="7"/>
+        </w:numPr>
+        <w:spacing w:after="0" w:line="240" w:lineRule="auto"/>
+        <w:rPr>
+          <w:rFonts w:ascii="Lucida Sans Unicode" w:hAnsi="Lucida Sans Unicode" w:cs="Lucida Sans Unicode"/>
+        </w:rPr>
+      </w:pPr>
+      <w:r>
+        <w:rPr>
+          <w:rFonts w:ascii="Lucida Sans Unicode" w:hAnsi="Lucida Sans Unicode" w:cs="Lucida Sans Unicode"/>
+        </w:rPr>
+        <w:t>Include an on-off switch, where applicable</w:t>
+      </w:r>
+    </w:p>
+    <w:p>
+      <w:pPr>
+        <w:pStyle w:val="ListParagraph"/>
+        <w:numPr>
+          <w:ilvl w:val="0"/>
+          <w:numId w:val="7"/>
+        </w:numPr>
+        <w:spacing w:after="0" w:line="240" w:lineRule="auto"/>
+        <w:rPr>
+          <w:rFonts w:ascii="Lucida Sans Unicode" w:hAnsi="Lucida Sans Unicode" w:cs="Lucida Sans Unicode"/>
+        </w:rPr>
+      </w:pPr>
     </w:p>
     <w:p>
       <w:pPr>
@@ -2655,7 +2733,7 @@
           <w:rFonts w:ascii="Lucida Sans Unicode" w:hAnsi="Lucida Sans Unicode" w:cs="Lucida Sans Unicode"/>
         </w:rPr>
       </w:pPr>
-      <w:bookmarkStart w:id="5" w:name="_Toc333437041"/>
+      <w:bookmarkStart w:id="4" w:name="_Toc333437041"/>
       <w:r>
         <w:rPr>
           <w:rFonts w:ascii="Lucida Sans Unicode" w:hAnsi="Lucida Sans Unicode" w:cs="Lucida Sans Unicode"/>
@@ -2663,7 +2741,7 @@
         <w:lastRenderedPageBreak/>
         <w:t>PCB Layout and Design</w:t>
       </w:r>
-      <w:bookmarkEnd w:id="5"/>
+      <w:bookmarkEnd w:id="4"/>
     </w:p>
     <w:p>
       <w:pPr>
@@ -2719,7 +2797,7 @@
           <w:rFonts w:ascii="Lucida Sans Unicode" w:hAnsi="Lucida Sans Unicode" w:cs="Lucida Sans Unicode"/>
         </w:rPr>
       </w:pPr>
-      <w:bookmarkStart w:id="6" w:name="_Toc333437042"/>
+      <w:bookmarkStart w:id="5" w:name="_Toc333437042"/>
       <w:r>
         <w:rPr>
           <w:rFonts w:ascii="Lucida Sans Unicode" w:hAnsi="Lucida Sans Unicode" w:cs="Lucida Sans Unicode"/>
@@ -2727,7 +2805,7 @@
         <w:lastRenderedPageBreak/>
         <w:t>Module Component and Pad Design</w:t>
       </w:r>
-      <w:bookmarkEnd w:id="6"/>
+      <w:bookmarkEnd w:id="5"/>
     </w:p>
     <w:p>
       <w:pPr>
@@ -2791,7 +2869,7 @@
           <w:rFonts w:ascii="Lucida Sans Unicode" w:hAnsi="Lucida Sans Unicode" w:cs="Lucida Sans Unicode"/>
         </w:rPr>
       </w:pPr>
-      <w:bookmarkStart w:id="7" w:name="_Toc333437043"/>
+      <w:bookmarkStart w:id="6" w:name="_Toc333437043"/>
       <w:r>
         <w:rPr>
           <w:rFonts w:ascii="Lucida Sans Unicode" w:hAnsi="Lucida Sans Unicode" w:cs="Lucida Sans Unicode"/>
@@ -2799,23 +2877,34 @@
         <w:lastRenderedPageBreak/>
         <w:t>Gerber Review</w:t>
       </w:r>
-      <w:bookmarkEnd w:id="7"/>
-    </w:p>
-    <w:p>
-      <w:pPr>
-        <w:spacing w:after="0" w:line="240" w:lineRule="auto"/>
-        <w:rPr>
-          <w:rFonts w:ascii="Lucida Sans Unicode" w:hAnsi="Lucida Sans Unicode" w:cs="Lucida Sans Unicode"/>
-        </w:rPr>
-      </w:pPr>
-      <w:proofErr w:type="gramStart"/>
-      <w:r>
-        <w:rPr>
-          <w:rFonts w:ascii="Lucida Sans Unicode" w:hAnsi="Lucida Sans Unicode" w:cs="Lucida Sans Unicode"/>
-        </w:rPr>
-        <w:t>Content pending.</w:t>
-      </w:r>
-      <w:proofErr w:type="gramEnd"/>
+      <w:bookmarkEnd w:id="6"/>
+    </w:p>
+    <w:p>
+      <w:pPr>
+        <w:spacing w:after="0" w:line="240" w:lineRule="auto"/>
+        <w:rPr>
+          <w:rFonts w:ascii="Lucida Sans Unicode" w:hAnsi="Lucida Sans Unicode" w:cs="Lucida Sans Unicode"/>
+        </w:rPr>
+      </w:pPr>
+    </w:p>
+    <w:p>
+      <w:pPr>
+        <w:pStyle w:val="ListParagraph"/>
+        <w:numPr>
+          <w:ilvl w:val="0"/>
+          <w:numId w:val="7"/>
+        </w:numPr>
+        <w:spacing w:after="0" w:line="240" w:lineRule="auto"/>
+        <w:rPr>
+          <w:rFonts w:ascii="Lucida Sans Unicode" w:hAnsi="Lucida Sans Unicode" w:cs="Lucida Sans Unicode"/>
+        </w:rPr>
+      </w:pPr>
+      <w:r>
+        <w:rPr>
+          <w:rFonts w:ascii="Lucida Sans Unicode" w:hAnsi="Lucida Sans Unicode" w:cs="Lucida Sans Unicode"/>
+        </w:rPr>
+        <w:t>An ERC check does not guarantee that there will be no unconnected traces. Double-check the Gerber for traces with no end/termination</w:t>
+      </w:r>
     </w:p>
     <w:p>
       <w:pPr>
@@ -2863,7 +2952,7 @@
           <w:rFonts w:ascii="Lucida Sans Unicode" w:hAnsi="Lucida Sans Unicode" w:cs="Lucida Sans Unicode"/>
         </w:rPr>
       </w:pPr>
-      <w:bookmarkStart w:id="8" w:name="_Toc333437044"/>
+      <w:bookmarkStart w:id="7" w:name="_Toc333437044"/>
       <w:r>
         <w:rPr>
           <w:rFonts w:ascii="Lucida Sans Unicode" w:hAnsi="Lucida Sans Unicode" w:cs="Lucida Sans Unicode"/>
@@ -2871,7 +2960,7 @@
         <w:lastRenderedPageBreak/>
         <w:t>Physical Board Inspection</w:t>
       </w:r>
-      <w:bookmarkEnd w:id="8"/>
+      <w:bookmarkEnd w:id="7"/>
     </w:p>
     <w:p>
       <w:pPr>
@@ -2935,7 +3024,7 @@
           <w:rFonts w:ascii="Lucida Sans Unicode" w:hAnsi="Lucida Sans Unicode" w:cs="Lucida Sans Unicode"/>
         </w:rPr>
       </w:pPr>
-      <w:bookmarkStart w:id="9" w:name="_Toc333437045"/>
+      <w:bookmarkStart w:id="8" w:name="_Toc333437045"/>
       <w:r>
         <w:rPr>
           <w:rFonts w:ascii="Lucida Sans Unicode" w:hAnsi="Lucida Sans Unicode" w:cs="Lucida Sans Unicode"/>
@@ -2943,7 +3032,7 @@
         <w:lastRenderedPageBreak/>
         <w:t>Firmware Design</w:t>
       </w:r>
-      <w:bookmarkEnd w:id="9"/>
+      <w:bookmarkEnd w:id="8"/>
     </w:p>
     <w:p>
       <w:pPr>
@@ -3007,7 +3096,7 @@
           <w:rFonts w:ascii="Lucida Sans Unicode" w:hAnsi="Lucida Sans Unicode" w:cs="Lucida Sans Unicode"/>
         </w:rPr>
       </w:pPr>
-      <w:bookmarkStart w:id="10" w:name="_Toc333437046"/>
+      <w:bookmarkStart w:id="9" w:name="_Toc333437046"/>
       <w:r>
         <w:rPr>
           <w:rFonts w:ascii="Lucida Sans Unicode" w:hAnsi="Lucida Sans Unicode" w:cs="Lucida Sans Unicode"/>
@@ -3015,7 +3104,7 @@
         <w:lastRenderedPageBreak/>
         <w:t>Documentation</w:t>
       </w:r>
-      <w:bookmarkEnd w:id="10"/>
+      <w:bookmarkEnd w:id="9"/>
     </w:p>
     <w:p>
       <w:pPr>
@@ -3055,7 +3144,7 @@
           <w:rFonts w:ascii="Lucida Sans Unicode" w:hAnsi="Lucida Sans Unicode" w:cs="Lucida Sans Unicode"/>
         </w:rPr>
       </w:pPr>
-      <w:bookmarkStart w:id="11" w:name="_Toc333437047"/>
+      <w:bookmarkStart w:id="10" w:name="_Toc333437047"/>
       <w:r>
         <w:rPr>
           <w:rFonts w:ascii="Lucida Sans Unicode" w:hAnsi="Lucida Sans Unicode" w:cs="Lucida Sans Unicode"/>
@@ -3083,6 +3172,374 @@
         </w:rPr>
         <w:t xml:space="preserve"> Tips</w:t>
       </w:r>
+      <w:bookmarkEnd w:id="10"/>
+    </w:p>
+    <w:p>
+      <w:pPr>
+        <w:spacing w:after="0" w:line="240" w:lineRule="auto"/>
+        <w:rPr>
+          <w:rFonts w:ascii="Lucida Sans Unicode" w:hAnsi="Lucida Sans Unicode" w:cs="Lucida Sans Unicode"/>
+        </w:rPr>
+      </w:pPr>
+    </w:p>
+    <w:p>
+      <w:pPr>
+        <w:spacing w:after="0" w:line="240" w:lineRule="auto"/>
+        <w:rPr>
+          <w:rFonts w:ascii="Lucida Sans Unicode" w:hAnsi="Lucida Sans Unicode" w:cs="Lucida Sans Unicode"/>
+        </w:rPr>
+      </w:pPr>
+      <w:r>
+        <w:rPr>
+          <w:rFonts w:ascii="Lucida Sans Unicode" w:hAnsi="Lucida Sans Unicode" w:cs="Lucida Sans Unicode"/>
+        </w:rPr>
+        <w:t>General Structure:</w:t>
+      </w:r>
+    </w:p>
+    <w:p>
+      <w:pPr>
+        <w:spacing w:after="0" w:line="240" w:lineRule="auto"/>
+        <w:rPr>
+          <w:rFonts w:ascii="Lucida Sans Unicode" w:hAnsi="Lucida Sans Unicode" w:cs="Lucida Sans Unicode"/>
+        </w:rPr>
+      </w:pPr>
+    </w:p>
+    <w:p>
+      <w:pPr>
+        <w:spacing w:after="0" w:line="240" w:lineRule="auto"/>
+        <w:rPr>
+          <w:rFonts w:ascii="Lucida Sans Unicode" w:hAnsi="Lucida Sans Unicode" w:cs="Lucida Sans Unicode"/>
+          <w:b/>
+        </w:rPr>
+      </w:pPr>
+      <w:r>
+        <w:rPr>
+          <w:rFonts w:ascii="Lucida Sans Unicode" w:hAnsi="Lucida Sans Unicode" w:cs="Lucida Sans Unicode"/>
+          <w:b/>
+        </w:rPr>
+        <w:t>MAIN FOLDER</w:t>
+      </w:r>
+    </w:p>
+    <w:p>
+      <w:pPr>
+        <w:spacing w:after="0" w:line="240" w:lineRule="auto"/>
+        <w:rPr>
+          <w:rFonts w:ascii="Lucida Sans Unicode" w:hAnsi="Lucida Sans Unicode" w:cs="Lucida Sans Unicode"/>
+          <w:b/>
+        </w:rPr>
+      </w:pPr>
+      <w:r>
+        <w:rPr>
+          <w:rFonts w:ascii="Lucida Sans Unicode" w:hAnsi="Lucida Sans Unicode" w:cs="Lucida Sans Unicode"/>
+        </w:rPr>
+        <w:tab/>
+      </w:r>
+      <w:r>
+        <w:rPr>
+          <w:rFonts w:ascii="Lucida Sans Unicode" w:hAnsi="Lucida Sans Unicode" w:cs="Lucida Sans Unicode"/>
+        </w:rPr>
+        <w:tab/>
+      </w:r>
+      <w:proofErr w:type="gramStart"/>
+      <w:r>
+        <w:rPr>
+          <w:rFonts w:ascii="Lucida Sans Unicode" w:hAnsi="Lucida Sans Unicode" w:cs="Lucida Sans Unicode"/>
+          <w:b/>
+        </w:rPr>
+        <w:t>./</w:t>
+      </w:r>
+      <w:proofErr w:type="gramEnd"/>
+      <w:r>
+        <w:rPr>
+          <w:rFonts w:ascii="Lucida Sans Unicode" w:hAnsi="Lucida Sans Unicode" w:cs="Lucida Sans Unicode"/>
+          <w:b/>
+        </w:rPr>
+        <w:t>Notes</w:t>
+      </w:r>
+    </w:p>
+    <w:p>
+      <w:pPr>
+        <w:spacing w:after="0" w:line="240" w:lineRule="auto"/>
+        <w:rPr>
+          <w:rFonts w:ascii="Lucida Sans Unicode" w:hAnsi="Lucida Sans Unicode" w:cs="Lucida Sans Unicode"/>
+        </w:rPr>
+      </w:pPr>
+      <w:r>
+        <w:rPr>
+          <w:rFonts w:ascii="Lucida Sans Unicode" w:hAnsi="Lucida Sans Unicode" w:cs="Lucida Sans Unicode"/>
+        </w:rPr>
+        <w:tab/>
+      </w:r>
+      <w:r>
+        <w:rPr>
+          <w:rFonts w:ascii="Lucida Sans Unicode" w:hAnsi="Lucida Sans Unicode" w:cs="Lucida Sans Unicode"/>
+        </w:rPr>
+        <w:tab/>
+        <w:t>Contains the Project Log, Bill of Materials (BOM) and other notes</w:t>
+      </w:r>
+    </w:p>
+    <w:p>
+      <w:pPr>
+        <w:spacing w:after="0" w:line="240" w:lineRule="auto"/>
+        <w:rPr>
+          <w:rFonts w:ascii="Lucida Sans Unicode" w:hAnsi="Lucida Sans Unicode" w:cs="Lucida Sans Unicode"/>
+        </w:rPr>
+      </w:pPr>
+    </w:p>
+    <w:p>
+      <w:pPr>
+        <w:spacing w:after="0" w:line="240" w:lineRule="auto"/>
+        <w:rPr>
+          <w:rFonts w:ascii="Lucida Sans Unicode" w:hAnsi="Lucida Sans Unicode" w:cs="Lucida Sans Unicode"/>
+          <w:b/>
+        </w:rPr>
+      </w:pPr>
+      <w:r>
+        <w:rPr>
+          <w:rFonts w:ascii="Lucida Sans Unicode" w:hAnsi="Lucida Sans Unicode" w:cs="Lucida Sans Unicode"/>
+        </w:rPr>
+        <w:tab/>
+      </w:r>
+      <w:r>
+        <w:rPr>
+          <w:rFonts w:ascii="Lucida Sans Unicode" w:hAnsi="Lucida Sans Unicode" w:cs="Lucida Sans Unicode"/>
+        </w:rPr>
+        <w:tab/>
+      </w:r>
+      <w:proofErr w:type="gramStart"/>
+      <w:r>
+        <w:rPr>
+          <w:rFonts w:ascii="Lucida Sans Unicode" w:hAnsi="Lucida Sans Unicode" w:cs="Lucida Sans Unicode"/>
+          <w:b/>
+        </w:rPr>
+        <w:t>./</w:t>
+      </w:r>
+      <w:proofErr w:type="gramEnd"/>
+      <w:r>
+        <w:rPr>
+          <w:rFonts w:ascii="Lucida Sans Unicode" w:hAnsi="Lucida Sans Unicode" w:cs="Lucida Sans Unicode"/>
+          <w:b/>
+        </w:rPr>
+        <w:t>Electronics</w:t>
+      </w:r>
+    </w:p>
+    <w:p>
+      <w:pPr>
+        <w:spacing w:after="0" w:line="240" w:lineRule="auto"/>
+        <w:rPr>
+          <w:rFonts w:ascii="Lucida Sans Unicode" w:hAnsi="Lucida Sans Unicode" w:cs="Lucida Sans Unicode"/>
+        </w:rPr>
+      </w:pPr>
+      <w:r>
+        <w:rPr>
+          <w:rFonts w:ascii="Lucida Sans Unicode" w:hAnsi="Lucida Sans Unicode" w:cs="Lucida Sans Unicode"/>
+        </w:rPr>
+        <w:tab/>
+      </w:r>
+      <w:r>
+        <w:rPr>
+          <w:rFonts w:ascii="Lucida Sans Unicode" w:hAnsi="Lucida Sans Unicode" w:cs="Lucida Sans Unicode"/>
+        </w:rPr>
+        <w:tab/>
+        <w:t>Contains the schematics and PCB design</w:t>
+      </w:r>
+    </w:p>
+    <w:p>
+      <w:pPr>
+        <w:spacing w:after="0" w:line="240" w:lineRule="auto"/>
+        <w:rPr>
+          <w:rFonts w:ascii="Lucida Sans Unicode" w:hAnsi="Lucida Sans Unicode" w:cs="Lucida Sans Unicode"/>
+        </w:rPr>
+      </w:pPr>
+    </w:p>
+    <w:p>
+      <w:pPr>
+        <w:spacing w:after="0" w:line="240" w:lineRule="auto"/>
+        <w:rPr>
+          <w:rFonts w:ascii="Lucida Sans Unicode" w:hAnsi="Lucida Sans Unicode" w:cs="Lucida Sans Unicode"/>
+          <w:b/>
+        </w:rPr>
+      </w:pPr>
+      <w:r>
+        <w:rPr>
+          <w:rFonts w:ascii="Lucida Sans Unicode" w:hAnsi="Lucida Sans Unicode" w:cs="Lucida Sans Unicode"/>
+        </w:rPr>
+        <w:tab/>
+      </w:r>
+      <w:r>
+        <w:rPr>
+          <w:rFonts w:ascii="Lucida Sans Unicode" w:hAnsi="Lucida Sans Unicode" w:cs="Lucida Sans Unicode"/>
+        </w:rPr>
+        <w:tab/>
+      </w:r>
+      <w:proofErr w:type="gramStart"/>
+      <w:r>
+        <w:rPr>
+          <w:rFonts w:ascii="Lucida Sans Unicode" w:hAnsi="Lucida Sans Unicode" w:cs="Lucida Sans Unicode"/>
+          <w:b/>
+        </w:rPr>
+        <w:t>./</w:t>
+      </w:r>
+      <w:proofErr w:type="gramEnd"/>
+      <w:r>
+        <w:rPr>
+          <w:rFonts w:ascii="Lucida Sans Unicode" w:hAnsi="Lucida Sans Unicode" w:cs="Lucida Sans Unicode"/>
+          <w:b/>
+        </w:rPr>
+        <w:t>Firmware</w:t>
+      </w:r>
+    </w:p>
+    <w:p>
+      <w:pPr>
+        <w:spacing w:after="0" w:line="240" w:lineRule="auto"/>
+        <w:rPr>
+          <w:rFonts w:ascii="Lucida Sans Unicode" w:hAnsi="Lucida Sans Unicode" w:cs="Lucida Sans Unicode"/>
+        </w:rPr>
+      </w:pPr>
+      <w:r>
+        <w:rPr>
+          <w:rFonts w:ascii="Lucida Sans Unicode" w:hAnsi="Lucida Sans Unicode" w:cs="Lucida Sans Unicode"/>
+        </w:rPr>
+        <w:tab/>
+      </w:r>
+      <w:r>
+        <w:rPr>
+          <w:rFonts w:ascii="Lucida Sans Unicode" w:hAnsi="Lucida Sans Unicode" w:cs="Lucida Sans Unicode"/>
+        </w:rPr>
+        <w:tab/>
+        <w:t>Contains the code required for programming the project</w:t>
+      </w:r>
+    </w:p>
+    <w:p>
+      <w:pPr>
+        <w:spacing w:after="0" w:line="240" w:lineRule="auto"/>
+        <w:rPr>
+          <w:rFonts w:ascii="Lucida Sans Unicode" w:hAnsi="Lucida Sans Unicode" w:cs="Lucida Sans Unicode"/>
+        </w:rPr>
+      </w:pPr>
+    </w:p>
+    <w:p>
+      <w:pPr>
+        <w:spacing w:after="0" w:line="240" w:lineRule="auto"/>
+        <w:rPr>
+          <w:rFonts w:ascii="Lucida Sans Unicode" w:hAnsi="Lucida Sans Unicode" w:cs="Lucida Sans Unicode"/>
+          <w:b/>
+        </w:rPr>
+      </w:pPr>
+      <w:r>
+        <w:rPr>
+          <w:rFonts w:ascii="Lucida Sans Unicode" w:hAnsi="Lucida Sans Unicode" w:cs="Lucida Sans Unicode"/>
+        </w:rPr>
+        <w:tab/>
+      </w:r>
+      <w:r>
+        <w:rPr>
+          <w:rFonts w:ascii="Lucida Sans Unicode" w:hAnsi="Lucida Sans Unicode" w:cs="Lucida Sans Unicode"/>
+        </w:rPr>
+        <w:tab/>
+      </w:r>
+      <w:proofErr w:type="gramStart"/>
+      <w:r>
+        <w:rPr>
+          <w:rFonts w:ascii="Lucida Sans Unicode" w:hAnsi="Lucida Sans Unicode" w:cs="Lucida Sans Unicode"/>
+          <w:b/>
+        </w:rPr>
+        <w:t>./</w:t>
+      </w:r>
+      <w:proofErr w:type="gramEnd"/>
+      <w:r>
+        <w:rPr>
+          <w:rFonts w:ascii="Lucida Sans Unicode" w:hAnsi="Lucida Sans Unicode" w:cs="Lucida Sans Unicode"/>
+          <w:b/>
+        </w:rPr>
+        <w:t>Hardware</w:t>
+      </w:r>
+    </w:p>
+    <w:p>
+      <w:pPr>
+        <w:spacing w:after="0" w:line="240" w:lineRule="auto"/>
+        <w:ind w:left="1440"/>
+        <w:rPr>
+          <w:rFonts w:ascii="Lucida Sans Unicode" w:hAnsi="Lucida Sans Unicode" w:cs="Lucida Sans Unicode"/>
+        </w:rPr>
+      </w:pPr>
+      <w:proofErr w:type="gramStart"/>
+      <w:r>
+        <w:rPr>
+          <w:rFonts w:ascii="Lucida Sans Unicode" w:hAnsi="Lucida Sans Unicode" w:cs="Lucida Sans Unicode"/>
+        </w:rPr>
+        <w:t>Contains CAD drawings and photos of hardware such as enclosures, gears, inserts, etc.</w:t>
+      </w:r>
+      <w:proofErr w:type="gramEnd"/>
+    </w:p>
+    <w:p>
+      <w:pPr>
+        <w:spacing w:after="0" w:line="240" w:lineRule="auto"/>
+        <w:rPr>
+          <w:rFonts w:ascii="Lucida Sans Unicode" w:hAnsi="Lucida Sans Unicode" w:cs="Lucida Sans Unicode"/>
+        </w:rPr>
+      </w:pPr>
+    </w:p>
+    <w:p>
+      <w:pPr>
+        <w:spacing w:after="0" w:line="240" w:lineRule="auto"/>
+        <w:rPr>
+          <w:rFonts w:ascii="Lucida Sans Unicode" w:hAnsi="Lucida Sans Unicode" w:cs="Lucida Sans Unicode"/>
+          <w:b/>
+        </w:rPr>
+      </w:pPr>
+      <w:r>
+        <w:rPr>
+          <w:rFonts w:ascii="Lucida Sans Unicode" w:hAnsi="Lucida Sans Unicode" w:cs="Lucida Sans Unicode"/>
+        </w:rPr>
+        <w:tab/>
+      </w:r>
+      <w:r>
+        <w:rPr>
+          <w:rFonts w:ascii="Lucida Sans Unicode" w:hAnsi="Lucida Sans Unicode" w:cs="Lucida Sans Unicode"/>
+        </w:rPr>
+        <w:tab/>
+      </w:r>
+      <w:proofErr w:type="gramStart"/>
+      <w:r>
+        <w:rPr>
+          <w:rFonts w:ascii="Lucida Sans Unicode" w:hAnsi="Lucida Sans Unicode" w:cs="Lucida Sans Unicode"/>
+          <w:b/>
+        </w:rPr>
+        <w:t>./</w:t>
+      </w:r>
+      <w:proofErr w:type="spellStart"/>
+      <w:proofErr w:type="gramEnd"/>
+      <w:r>
+        <w:rPr>
+          <w:rFonts w:ascii="Lucida Sans Unicode" w:hAnsi="Lucida Sans Unicode" w:cs="Lucida Sans Unicode"/>
+          <w:b/>
+        </w:rPr>
+        <w:t>GerberOutputs</w:t>
+      </w:r>
+      <w:proofErr w:type="spellEnd"/>
+    </w:p>
+    <w:p>
+      <w:pPr>
+        <w:spacing w:after="0" w:line="240" w:lineRule="auto"/>
+        <w:rPr>
+          <w:rFonts w:ascii="Lucida Sans Unicode" w:hAnsi="Lucida Sans Unicode" w:cs="Lucida Sans Unicode"/>
+        </w:rPr>
+      </w:pPr>
+      <w:r>
+        <w:rPr>
+          <w:rFonts w:ascii="Lucida Sans Unicode" w:hAnsi="Lucida Sans Unicode" w:cs="Lucida Sans Unicode"/>
+        </w:rPr>
+        <w:tab/>
+      </w:r>
+      <w:r>
+        <w:rPr>
+          <w:rFonts w:ascii="Lucida Sans Unicode" w:hAnsi="Lucida Sans Unicode" w:cs="Lucida Sans Unicode"/>
+        </w:rPr>
+        <w:tab/>
+        <w:t>Contains the Gerber files for manufacturing PCBs</w:t>
+      </w:r>
+      <w:bookmarkStart w:id="11" w:name="_GoBack"/>
       <w:bookmarkEnd w:id="11"/>
     </w:p>
     <w:p>
@@ -3092,14 +3549,30 @@
           <w:rFonts w:ascii="Lucida Sans Unicode" w:hAnsi="Lucida Sans Unicode" w:cs="Lucida Sans Unicode"/>
         </w:rPr>
       </w:pPr>
-      <w:proofErr w:type="gramStart"/>
-      <w:r>
-        <w:rPr>
-          <w:rFonts w:ascii="Lucida Sans Unicode" w:hAnsi="Lucida Sans Unicode" w:cs="Lucida Sans Unicode"/>
-        </w:rPr>
-        <w:t>Content pending.</w:t>
-      </w:r>
-      <w:proofErr w:type="gramEnd"/>
+    </w:p>
+    <w:p>
+      <w:pPr>
+        <w:spacing w:after="0" w:line="240" w:lineRule="auto"/>
+        <w:rPr>
+          <w:rFonts w:ascii="Lucida Sans Unicode" w:hAnsi="Lucida Sans Unicode" w:cs="Lucida Sans Unicode"/>
+        </w:rPr>
+      </w:pPr>
+    </w:p>
+    <w:p>
+      <w:pPr>
+        <w:spacing w:after="0" w:line="240" w:lineRule="auto"/>
+        <w:rPr>
+          <w:rFonts w:ascii="Lucida Sans Unicode" w:hAnsi="Lucida Sans Unicode" w:cs="Lucida Sans Unicode"/>
+        </w:rPr>
+      </w:pPr>
+    </w:p>
+    <w:p>
+      <w:pPr>
+        <w:spacing w:after="0" w:line="240" w:lineRule="auto"/>
+        <w:rPr>
+          <w:rFonts w:ascii="Lucida Sans Unicode" w:hAnsi="Lucida Sans Unicode" w:cs="Lucida Sans Unicode"/>
+        </w:rPr>
+      </w:pPr>
     </w:p>
     <w:p>
       <w:pPr>
@@ -5130,7 +5603,7 @@
 </file>
 
 <file path=customXml/itemProps1.xml><?xml version="1.0" encoding="utf-8"?>
-<ds:datastoreItem xmlns:ds="http://schemas.openxmlformats.org/officeDocument/2006/customXml" ds:itemID="{2997ACFE-6929-43D8-A559-537E2997B925}">
+<ds:datastoreItem xmlns:ds="http://schemas.openxmlformats.org/officeDocument/2006/customXml" ds:itemID="{3C9C353E-56F6-4778-B9AD-09889E831CE0}">
   <ds:schemaRefs>
     <ds:schemaRef ds:uri="http://schemas.openxmlformats.org/officeDocument/2006/bibliography"/>
   </ds:schemaRefs>

</xml_diff>